<commit_message>
Modified due to change to nm_4800_fix2.sql
git-svn-id: svn://127.0.0.1/Core@12509 17c802ae-cbca-534c-9e8e-6d19a4926c45
</commit_message>
<xml_diff>
--- a/trunk/doc/readme_exnm04080001en_updt2.docx
+++ b/trunk/doc/readme_exnm04080001en_updt2.docx
@@ -83,21 +83,11 @@
       <w:pPr>
         <w:pStyle w:val="coverinfo"/>
       </w:pPr>
-      <w:r>
-        <w:fldChar w:fldCharType="begin"/>
-      </w:r>
-      <w:r>
-        <w:instrText xml:space="preserve"> DOCPROPERTY  $Product$  \* MERGEFORMAT </w:instrText>
-      </w:r>
-      <w:r>
-        <w:fldChar w:fldCharType="separate"/>
-      </w:r>
-      <w:r>
-        <w:t>Network Manager</w:t>
-      </w:r>
-      <w:r>
-        <w:fldChar w:fldCharType="end"/>
-      </w:r>
+      <w:fldSimple w:instr=" DOCPROPERTY  $Product$  \* MERGEFORMAT ">
+        <w:r>
+          <w:t>Network Manager</w:t>
+        </w:r>
+      </w:fldSimple>
     </w:p>
     <w:p>
       <w:pPr>
@@ -127,39 +117,19 @@
       <w:pPr>
         <w:pStyle w:val="CoverVersion"/>
       </w:pPr>
-      <w:r>
-        <w:fldChar w:fldCharType="begin"/>
-      </w:r>
-      <w:r>
-        <w:instrText xml:space="preserve"> DOCPROPERTY  "$Base Release$"  \* MERGEFORMAT </w:instrText>
-      </w:r>
-      <w:r>
-        <w:fldChar w:fldCharType="separate"/>
-      </w:r>
-      <w:r>
-        <w:t>4.8.0.x</w:t>
-      </w:r>
-      <w:r>
-        <w:fldChar w:fldCharType="end"/>
-      </w:r>
+      <w:fldSimple w:instr=" DOCPROPERTY  &quot;$Base Release$&quot;  \* MERGEFORMAT ">
+        <w:r>
+          <w:t>4.8.0.x</w:t>
+        </w:r>
+      </w:fldSimple>
       <w:r>
         <w:t xml:space="preserve"> Fix </w:t>
       </w:r>
-      <w:r>
-        <w:fldChar w:fldCharType="begin"/>
-      </w:r>
-      <w:r>
-        <w:instrText xml:space="preserve"> DOCPROPERTY  "$Fix Number$"  \* MERGEFORMAT </w:instrText>
-      </w:r>
-      <w:r>
-        <w:fldChar w:fldCharType="separate"/>
-      </w:r>
-      <w:r>
-        <w:t>2</w:t>
-      </w:r>
-      <w:r>
-        <w:fldChar w:fldCharType="end"/>
-      </w:r>
+      <w:fldSimple w:instr=" DOCPROPERTY  &quot;$Fix Number$&quot;  \* MERGEFORMAT ">
+        <w:r>
+          <w:t>2</w:t>
+        </w:r>
+      </w:fldSimple>
     </w:p>
     <w:p>
       <w:pPr>
@@ -424,21 +394,11 @@
       <w:r>
         <w:t xml:space="preserve">This document defines the changes made to the </w:t>
       </w:r>
-      <w:r>
-        <w:fldChar w:fldCharType="begin"/>
-      </w:r>
-      <w:r>
-        <w:instrText xml:space="preserve"> DOCPROPERTY  $Product$  \* MERGEFORMAT </w:instrText>
-      </w:r>
-      <w:r>
-        <w:fldChar w:fldCharType="separate"/>
-      </w:r>
-      <w:r>
-        <w:t>Network Manager</w:t>
-      </w:r>
-      <w:r>
-        <w:fldChar w:fldCharType="end"/>
-      </w:r>
+      <w:fldSimple w:instr=" DOCPROPERTY  $Product$  \* MERGEFORMAT ">
+        <w:r>
+          <w:t>Network Manager</w:t>
+        </w:r>
+      </w:fldSimple>
       <w:r>
         <w:fldChar w:fldCharType="begin"/>
       </w:r>
@@ -454,39 +414,19 @@
       <w:r>
         <w:t xml:space="preserve">product for </w:t>
       </w:r>
-      <w:r>
-        <w:fldChar w:fldCharType="begin"/>
-      </w:r>
-      <w:r>
-        <w:instrText xml:space="preserve"> DOCPROPERTY  "$Base Release$"  \* MERGEFORMAT </w:instrText>
-      </w:r>
-      <w:r>
-        <w:fldChar w:fldCharType="separate"/>
-      </w:r>
-      <w:r>
-        <w:t>4.8.0.x</w:t>
-      </w:r>
-      <w:r>
-        <w:fldChar w:fldCharType="end"/>
-      </w:r>
+      <w:fldSimple w:instr=" DOCPROPERTY  &quot;$Base Release$&quot;  \* MERGEFORMAT ">
+        <w:r>
+          <w:t>4.8.0.x</w:t>
+        </w:r>
+      </w:fldSimple>
       <w:r>
         <w:t xml:space="preserve"> Fix </w:t>
       </w:r>
-      <w:r>
-        <w:fldChar w:fldCharType="begin"/>
-      </w:r>
-      <w:r>
-        <w:instrText xml:space="preserve"> DOCPROPERTY  "$Fix Number$"  \* MERGEFORMAT </w:instrText>
-      </w:r>
-      <w:r>
-        <w:fldChar w:fldCharType="separate"/>
-      </w:r>
-      <w:r>
-        <w:t>2</w:t>
-      </w:r>
-      <w:r>
-        <w:fldChar w:fldCharType="end"/>
-      </w:r>
+      <w:fldSimple w:instr=" DOCPROPERTY  &quot;$Fix Number$&quot;  \* MERGEFORMAT ">
+        <w:r>
+          <w:t>2</w:t>
+        </w:r>
+      </w:fldSimple>
       <w:r>
         <w:t xml:space="preserve"> </w:t>
       </w:r>
@@ -565,21 +505,11 @@
             <w:pPr>
               <w:pStyle w:val="TableText"/>
             </w:pPr>
-            <w:r>
-              <w:fldChar w:fldCharType="begin"/>
-            </w:r>
-            <w:r>
-              <w:instrText xml:space="preserve"> DOCPROPERTY  "$Base Release$"  \* MERGEFORMAT </w:instrText>
-            </w:r>
-            <w:r>
-              <w:fldChar w:fldCharType="separate"/>
-            </w:r>
-            <w:r>
-              <w:t>4.8.0.x</w:t>
-            </w:r>
-            <w:r>
-              <w:fldChar w:fldCharType="end"/>
-            </w:r>
+            <w:fldSimple w:instr=" DOCPROPERTY  &quot;$Base Release$&quot;  \* MERGEFORMAT ">
+              <w:r>
+                <w:t>4.8.0.x</w:t>
+              </w:r>
+            </w:fldSimple>
           </w:p>
         </w:tc>
       </w:tr>
@@ -643,7 +573,6 @@
               </w:rPr>
               <w:t xml:space="preserve"> </w:t>
             </w:r>
-            <w:proofErr w:type="gramStart"/>
             <w:r>
               <w:rPr>
                 <w:szCs w:val="16"/>
@@ -654,14 +583,7 @@
               <w:rPr>
                 <w:szCs w:val="16"/>
               </w:rPr>
-              <w:t xml:space="preserve">  Patchset</w:t>
-            </w:r>
-            <w:proofErr w:type="gramEnd"/>
-            <w:r>
-              <w:rPr>
-                <w:szCs w:val="16"/>
-              </w:rPr>
-              <w:t xml:space="preserve"> </w:t>
+              <w:t xml:space="preserve">  Patchset </w:t>
             </w:r>
           </w:p>
           <w:p>
@@ -732,8 +654,6 @@
               </w:rPr>
               <w:t>3</w:t>
             </w:r>
-            <w:bookmarkStart w:id="2" w:name="_GoBack"/>
-            <w:bookmarkEnd w:id="2"/>
             <w:r>
               <w:rPr>
                 <w:szCs w:val="16"/>
@@ -746,16 +666,7 @@
                 <w:iCs/>
                 <w:szCs w:val="16"/>
               </w:rPr>
-              <w:t xml:space="preserve">Exor IMS Integration Configuration </w:t>
-            </w:r>
-            <w:proofErr w:type="gramStart"/>
-            <w:r>
-              <w:rPr>
-                <w:i/>
-                <w:iCs/>
-                <w:szCs w:val="16"/>
-              </w:rPr>
-              <w:t>Guide.pdf</w:t>
+              <w:t>Exor IMS Integration Configuration Guide.pdf</w:t>
             </w:r>
             <w:r>
               <w:rPr>
@@ -773,14 +684,7 @@
               <w:rPr>
                 <w:szCs w:val="16"/>
               </w:rPr>
-              <w:t>for</w:t>
-            </w:r>
-            <w:proofErr w:type="gramEnd"/>
-            <w:r>
-              <w:rPr>
-                <w:szCs w:val="16"/>
-              </w:rPr>
-              <w:t xml:space="preserve"> changes to the</w:t>
+              <w:t>for changes to the</w:t>
             </w:r>
             <w:r>
               <w:rPr>
@@ -1009,23 +913,7 @@
                 <w:sz w:val="16"/>
                 <w:szCs w:val="16"/>
               </w:rPr>
-              <w:t xml:space="preserve">Go to the relevant exor\bin directory on the Oracle Weblogic Server and rename the following </w:t>
-            </w:r>
-            <w:proofErr w:type="gramStart"/>
-            <w:r>
-              <w:rPr>
-                <w:sz w:val="16"/>
-                <w:szCs w:val="16"/>
-              </w:rPr>
-              <w:t>files:-</w:t>
-            </w:r>
-            <w:proofErr w:type="gramEnd"/>
-            <w:r>
-              <w:rPr>
-                <w:sz w:val="16"/>
-                <w:szCs w:val="16"/>
-              </w:rPr>
-              <w:t xml:space="preserve"> </w:t>
+              <w:t xml:space="preserve">Go to the relevant exor\bin directory on the Oracle Weblogic Server and rename the following files:- </w:t>
             </w:r>
           </w:p>
           <w:p>
@@ -1337,21 +1225,7 @@
               <w:rPr>
                 <w:rStyle w:val="TableTitleline"/>
               </w:rPr>
-              <w:t xml:space="preserve">How </w:t>
-            </w:r>
-            <w:proofErr w:type="gramStart"/>
-            <w:r>
-              <w:rPr>
-                <w:rStyle w:val="TableTitleline"/>
-              </w:rPr>
-              <w:t>To</w:t>
-            </w:r>
-            <w:proofErr w:type="gramEnd"/>
-            <w:r>
-              <w:rPr>
-                <w:rStyle w:val="TableTitleline"/>
-              </w:rPr>
-              <w:t xml:space="preserve"> Test </w:t>
+              <w:t xml:space="preserve">How To Test </w:t>
             </w:r>
           </w:p>
         </w:tc>
@@ -1418,11 +1292,11 @@
       <w:pPr>
         <w:pStyle w:val="Heading1"/>
       </w:pPr>
-      <w:bookmarkStart w:id="3" w:name="_Toc32588266"/>
+      <w:bookmarkStart w:id="2" w:name="_Toc32588266"/>
       <w:r>
         <w:t>List of Amended Files</w:t>
       </w:r>
-      <w:bookmarkEnd w:id="3"/>
+      <w:bookmarkEnd w:id="2"/>
     </w:p>
     <w:tbl>
       <w:tblPr>
@@ -1524,7 +1398,7 @@
                 <w:szCs w:val="16"/>
               </w:rPr>
             </w:pPr>
-            <w:bookmarkStart w:id="4" w:name="_Ref482785215"/>
+            <w:bookmarkStart w:id="3" w:name="_Ref482785215"/>
             <w:r>
               <w:rPr>
                 <w:sz w:val="16"/>
@@ -1860,8 +1734,10 @@
               <w:t>1.</w:t>
             </w:r>
             <w:r>
-              <w:t>0</w:t>
-            </w:r>
+              <w:t>1</w:t>
+            </w:r>
+            <w:bookmarkStart w:id="4" w:name="_GoBack"/>
+            <w:bookmarkEnd w:id="4"/>
           </w:p>
         </w:tc>
       </w:tr>
@@ -1898,7 +1774,7 @@
       <w:r>
         <w:t>Log No. Summary</w:t>
       </w:r>
-      <w:bookmarkEnd w:id="4"/>
+      <w:bookmarkEnd w:id="3"/>
       <w:bookmarkEnd w:id="5"/>
       <w:r>
         <w:t xml:space="preserve"> </w:t>
@@ -2372,21 +2248,11 @@
           <w:pPr>
             <w:pStyle w:val="Header"/>
           </w:pPr>
-          <w:r>
-            <w:fldChar w:fldCharType="begin"/>
-          </w:r>
-          <w:r>
-            <w:instrText xml:space="preserve"> TITLE   \* MERGEFORMAT </w:instrText>
-          </w:r>
-          <w:r>
-            <w:fldChar w:fldCharType="separate"/>
-          </w:r>
-          <w:r>
-            <w:t>Network Manager Fix Release Note</w:t>
-          </w:r>
-          <w:r>
-            <w:fldChar w:fldCharType="end"/>
-          </w:r>
+          <w:fldSimple w:instr=" TITLE   \* MERGEFORMAT ">
+            <w:r>
+              <w:t>Network Manager Fix Release Note</w:t>
+            </w:r>
+          </w:fldSimple>
         </w:p>
       </w:tc>
     </w:tr>
@@ -2448,7 +2314,7 @@
             <w:fldChar w:fldCharType="separate"/>
           </w:r>
           <w:r>
-            <w:t>14-Feb-20</w:t>
+            <w:t>18-Feb-20</w:t>
           </w:r>
           <w:r>
             <w:fldChar w:fldCharType="end"/>
@@ -2609,11 +2475,21 @@
               <w:rStyle w:val="HighlightText"/>
             </w:rPr>
           </w:pPr>
-          <w:fldSimple w:instr=" DOCPROPERTY  $Product$  \* MERGEFORMAT ">
-            <w:r>
-              <w:t>Network Manager</w:t>
-            </w:r>
-          </w:fldSimple>
+          <w:r>
+            <w:fldChar w:fldCharType="begin"/>
+          </w:r>
+          <w:r>
+            <w:instrText xml:space="preserve"> DOCPROPERTY  $Product$  \* MERGEFORMAT </w:instrText>
+          </w:r>
+          <w:r>
+            <w:fldChar w:fldCharType="separate"/>
+          </w:r>
+          <w:r>
+            <w:t>Network Manager</w:t>
+          </w:r>
+          <w:r>
+            <w:fldChar w:fldCharType="end"/>
+          </w:r>
           <w:r>
             <w:t xml:space="preserve"> Fix Release Notes </w:t>
           </w:r>
@@ -2651,39 +2527,19 @@
           <w:vAlign w:val="center"/>
         </w:tcPr>
         <w:p>
-          <w:r>
-            <w:fldChar w:fldCharType="begin"/>
-          </w:r>
-          <w:r>
-            <w:instrText xml:space="preserve"> DOCPROPERTY  "$Base Release$"  \* MERGEFORMAT </w:instrText>
-          </w:r>
-          <w:r>
-            <w:fldChar w:fldCharType="separate"/>
-          </w:r>
-          <w:r>
-            <w:t>4.8.0.x</w:t>
-          </w:r>
-          <w:r>
-            <w:fldChar w:fldCharType="end"/>
-          </w:r>
+          <w:fldSimple w:instr=" DOCPROPERTY  &quot;$Base Release$&quot;  \* MERGEFORMAT ">
+            <w:r>
+              <w:t>4.8.0.x</w:t>
+            </w:r>
+          </w:fldSimple>
           <w:r>
             <w:t xml:space="preserve"> Fix </w:t>
           </w:r>
-          <w:r>
-            <w:fldChar w:fldCharType="begin"/>
-          </w:r>
-          <w:r>
-            <w:instrText xml:space="preserve"> DOCPROPERTY  "$Fix Number$"  \* MERGEFORMAT </w:instrText>
-          </w:r>
-          <w:r>
-            <w:fldChar w:fldCharType="separate"/>
-          </w:r>
-          <w:r>
-            <w:t>2</w:t>
-          </w:r>
-          <w:r>
-            <w:fldChar w:fldCharType="end"/>
-          </w:r>
+          <w:fldSimple w:instr=" DOCPROPERTY  &quot;$Fix Number$&quot;  \* MERGEFORMAT ">
+            <w:r>
+              <w:t>2</w:t>
+            </w:r>
+          </w:fldSimple>
         </w:p>
       </w:tc>
       <w:tc>
@@ -2698,21 +2554,11 @@
           <w:r>
             <w:t xml:space="preserve">: </w:t>
           </w:r>
-          <w:r>
-            <w:fldChar w:fldCharType="begin"/>
-          </w:r>
-          <w:r>
-            <w:instrText xml:space="preserve"> DOCPROPERTY  "$Release Date$"  \* MERGEFORMAT </w:instrText>
-          </w:r>
-          <w:r>
-            <w:fldChar w:fldCharType="separate"/>
-          </w:r>
-          <w:r>
-            <w:t>14th February 2020</w:t>
-          </w:r>
-          <w:r>
-            <w:fldChar w:fldCharType="end"/>
-          </w:r>
+          <w:fldSimple w:instr=" DOCPROPERTY  &quot;$Release Date$&quot;  \* MERGEFORMAT ">
+            <w:r>
+              <w:t>14th February 2020</w:t>
+            </w:r>
+          </w:fldSimple>
         </w:p>
       </w:tc>
       <w:tc>

</xml_diff>

<commit_message>
Modified to change version of migrate_users.sql
git-svn-id: svn://127.0.0.1/Core@12514 17c802ae-cbca-534c-9e8e-6d19a4926c45
</commit_message>
<xml_diff>
--- a/trunk/doc/readme_exnm04080001en_updt2.docx
+++ b/trunk/doc/readme_exnm04080001en_updt2.docx
@@ -83,11 +83,21 @@
       <w:pPr>
         <w:pStyle w:val="coverinfo"/>
       </w:pPr>
-      <w:fldSimple w:instr=" DOCPROPERTY  $Product$  \* MERGEFORMAT ">
-        <w:r>
-          <w:t>Network Manager</w:t>
-        </w:r>
-      </w:fldSimple>
+      <w:r>
+        <w:fldChar w:fldCharType="begin"/>
+      </w:r>
+      <w:r>
+        <w:instrText xml:space="preserve"> DOCPROPERTY  $Product$  \* MERGEFORMAT </w:instrText>
+      </w:r>
+      <w:r>
+        <w:fldChar w:fldCharType="separate"/>
+      </w:r>
+      <w:r>
+        <w:t>Network Manager</w:t>
+      </w:r>
+      <w:r>
+        <w:fldChar w:fldCharType="end"/>
+      </w:r>
     </w:p>
     <w:p>
       <w:pPr>
@@ -117,19 +127,39 @@
       <w:pPr>
         <w:pStyle w:val="CoverVersion"/>
       </w:pPr>
-      <w:fldSimple w:instr=" DOCPROPERTY  &quot;$Base Release$&quot;  \* MERGEFORMAT ">
-        <w:r>
-          <w:t>4.8.0.x</w:t>
-        </w:r>
-      </w:fldSimple>
+      <w:r>
+        <w:fldChar w:fldCharType="begin"/>
+      </w:r>
+      <w:r>
+        <w:instrText xml:space="preserve"> DOCPROPERTY  "$Base Release$"  \* MERGEFORMAT </w:instrText>
+      </w:r>
+      <w:r>
+        <w:fldChar w:fldCharType="separate"/>
+      </w:r>
+      <w:r>
+        <w:t>4.8.0.x</w:t>
+      </w:r>
+      <w:r>
+        <w:fldChar w:fldCharType="end"/>
+      </w:r>
       <w:r>
         <w:t xml:space="preserve"> Fix </w:t>
       </w:r>
-      <w:fldSimple w:instr=" DOCPROPERTY  &quot;$Fix Number$&quot;  \* MERGEFORMAT ">
-        <w:r>
-          <w:t>2</w:t>
-        </w:r>
-      </w:fldSimple>
+      <w:r>
+        <w:fldChar w:fldCharType="begin"/>
+      </w:r>
+      <w:r>
+        <w:instrText xml:space="preserve"> DOCPROPERTY  "$Fix Number$"  \* MERGEFORMAT </w:instrText>
+      </w:r>
+      <w:r>
+        <w:fldChar w:fldCharType="separate"/>
+      </w:r>
+      <w:r>
+        <w:t>2</w:t>
+      </w:r>
+      <w:r>
+        <w:fldChar w:fldCharType="end"/>
+      </w:r>
     </w:p>
     <w:p>
       <w:pPr>
@@ -394,15 +424,28 @@
       <w:r>
         <w:t xml:space="preserve">This document defines the changes made to the </w:t>
       </w:r>
-      <w:fldSimple w:instr=" DOCPROPERTY  $Product$  \* MERGEFORMAT ">
-        <w:r>
-          <w:t>Network Manager</w:t>
-        </w:r>
-      </w:fldSimple>
       <w:r>
         <w:fldChar w:fldCharType="begin"/>
       </w:r>
       <w:r>
+        <w:instrText xml:space="preserve"> DOCPROPERTY</w:instrText>
+      </w:r>
+      <w:r>
+        <w:instrText xml:space="preserve">  $Product$  \* MERGEFORMAT </w:instrText>
+      </w:r>
+      <w:r>
+        <w:fldChar w:fldCharType="separate"/>
+      </w:r>
+      <w:r>
+        <w:t>Network Manager</w:t>
+      </w:r>
+      <w:r>
+        <w:fldChar w:fldCharType="end"/>
+      </w:r>
+      <w:r>
+        <w:fldChar w:fldCharType="begin"/>
+      </w:r>
+      <w:r>
         <w:instrText xml:space="preserve"> SUBJECT   \* MERGEFORMAT </w:instrText>
       </w:r>
       <w:r>
@@ -414,19 +457,39 @@
       <w:r>
         <w:t xml:space="preserve">product for </w:t>
       </w:r>
-      <w:fldSimple w:instr=" DOCPROPERTY  &quot;$Base Release$&quot;  \* MERGEFORMAT ">
-        <w:r>
-          <w:t>4.8.0.x</w:t>
-        </w:r>
-      </w:fldSimple>
+      <w:r>
+        <w:fldChar w:fldCharType="begin"/>
+      </w:r>
+      <w:r>
+        <w:instrText xml:space="preserve"> DOCPROPERTY  "$Base Release$"  \* MERGEFORMAT </w:instrText>
+      </w:r>
+      <w:r>
+        <w:fldChar w:fldCharType="separate"/>
+      </w:r>
+      <w:r>
+        <w:t>4.8.0.x</w:t>
+      </w:r>
+      <w:r>
+        <w:fldChar w:fldCharType="end"/>
+      </w:r>
       <w:r>
         <w:t xml:space="preserve"> Fix </w:t>
       </w:r>
-      <w:fldSimple w:instr=" DOCPROPERTY  &quot;$Fix Number$&quot;  \* MERGEFORMAT ">
-        <w:r>
-          <w:t>2</w:t>
-        </w:r>
-      </w:fldSimple>
+      <w:r>
+        <w:fldChar w:fldCharType="begin"/>
+      </w:r>
+      <w:r>
+        <w:instrText xml:space="preserve"> DOCPROPERTY  "$Fix Number$"  \* MERGEFORMAT </w:instrText>
+      </w:r>
+      <w:r>
+        <w:fldChar w:fldCharType="separate"/>
+      </w:r>
+      <w:r>
+        <w:t>2</w:t>
+      </w:r>
+      <w:r>
+        <w:fldChar w:fldCharType="end"/>
+      </w:r>
       <w:r>
         <w:t xml:space="preserve"> </w:t>
       </w:r>
@@ -505,11 +568,24 @@
             <w:pPr>
               <w:pStyle w:val="TableText"/>
             </w:pPr>
-            <w:fldSimple w:instr=" DOCPROPERTY  &quot;$Base Release$&quot;  \* MERGEFORMAT ">
-              <w:r>
-                <w:t>4.8.0.x</w:t>
-              </w:r>
-            </w:fldSimple>
+            <w:r>
+              <w:fldChar w:fldCharType="begin"/>
+            </w:r>
+            <w:r>
+              <w:instrText xml:space="preserve"> DOCPROPERTY  "</w:instrText>
+            </w:r>
+            <w:r>
+              <w:instrText xml:space="preserve">$Base Release$"  \* MERGEFORMAT </w:instrText>
+            </w:r>
+            <w:r>
+              <w:fldChar w:fldCharType="separate"/>
+            </w:r>
+            <w:r>
+              <w:t>4.8.0.x</w:t>
+            </w:r>
+            <w:r>
+              <w:fldChar w:fldCharType="end"/>
+            </w:r>
           </w:p>
         </w:tc>
       </w:tr>
@@ -1568,8 +1644,13 @@
               <w:pStyle w:val="TableText"/>
             </w:pPr>
             <w:r>
-              <w:t>1.1</w:t>
-            </w:r>
+              <w:t>1.</w:t>
+            </w:r>
+            <w:r>
+              <w:t>2</w:t>
+            </w:r>
+            <w:bookmarkStart w:id="4" w:name="_GoBack"/>
+            <w:bookmarkEnd w:id="4"/>
           </w:p>
         </w:tc>
       </w:tr>
@@ -1736,8 +1817,6 @@
             <w:r>
               <w:t>1</w:t>
             </w:r>
-            <w:bookmarkStart w:id="4" w:name="_GoBack"/>
-            <w:bookmarkEnd w:id="4"/>
           </w:p>
         </w:tc>
       </w:tr>
@@ -2248,11 +2327,21 @@
           <w:pPr>
             <w:pStyle w:val="Header"/>
           </w:pPr>
-          <w:fldSimple w:instr=" TITLE   \* MERGEFORMAT ">
-            <w:r>
-              <w:t>Network Manager Fix Release Note</w:t>
-            </w:r>
-          </w:fldSimple>
+          <w:r>
+            <w:fldChar w:fldCharType="begin"/>
+          </w:r>
+          <w:r>
+            <w:instrText xml:space="preserve"> TITLE   \* MERGEFORMAT </w:instrText>
+          </w:r>
+          <w:r>
+            <w:fldChar w:fldCharType="separate"/>
+          </w:r>
+          <w:r>
+            <w:t>Network Manager Fix Release Note</w:t>
+          </w:r>
+          <w:r>
+            <w:fldChar w:fldCharType="end"/>
+          </w:r>
         </w:p>
       </w:tc>
     </w:tr>
@@ -2314,7 +2403,7 @@
             <w:fldChar w:fldCharType="separate"/>
           </w:r>
           <w:r>
-            <w:t>18-Feb-20</w:t>
+            <w:t>20-Feb-20</w:t>
           </w:r>
           <w:r>
             <w:fldChar w:fldCharType="end"/>
@@ -2475,21 +2564,11 @@
               <w:rStyle w:val="HighlightText"/>
             </w:rPr>
           </w:pPr>
-          <w:r>
-            <w:fldChar w:fldCharType="begin"/>
-          </w:r>
-          <w:r>
-            <w:instrText xml:space="preserve"> DOCPROPERTY  $Product$  \* MERGEFORMAT </w:instrText>
-          </w:r>
-          <w:r>
-            <w:fldChar w:fldCharType="separate"/>
-          </w:r>
-          <w:r>
-            <w:t>Network Manager</w:t>
-          </w:r>
-          <w:r>
-            <w:fldChar w:fldCharType="end"/>
-          </w:r>
+          <w:fldSimple w:instr=" DOCPROPERTY  $Product$  \* MERGEFORMAT ">
+            <w:r>
+              <w:t>Network Manager</w:t>
+            </w:r>
+          </w:fldSimple>
           <w:r>
             <w:t xml:space="preserve"> Fix Release Notes </w:t>
           </w:r>
@@ -2527,19 +2606,39 @@
           <w:vAlign w:val="center"/>
         </w:tcPr>
         <w:p>
-          <w:fldSimple w:instr=" DOCPROPERTY  &quot;$Base Release$&quot;  \* MERGEFORMAT ">
-            <w:r>
-              <w:t>4.8.0.x</w:t>
-            </w:r>
-          </w:fldSimple>
+          <w:r>
+            <w:fldChar w:fldCharType="begin"/>
+          </w:r>
+          <w:r>
+            <w:instrText xml:space="preserve"> DOCPROPERTY  "$Base Release$"  \* MERGEFORMAT </w:instrText>
+          </w:r>
+          <w:r>
+            <w:fldChar w:fldCharType="separate"/>
+          </w:r>
+          <w:r>
+            <w:t>4.8.0.x</w:t>
+          </w:r>
+          <w:r>
+            <w:fldChar w:fldCharType="end"/>
+          </w:r>
           <w:r>
             <w:t xml:space="preserve"> Fix </w:t>
           </w:r>
-          <w:fldSimple w:instr=" DOCPROPERTY  &quot;$Fix Number$&quot;  \* MERGEFORMAT ">
-            <w:r>
-              <w:t>2</w:t>
-            </w:r>
-          </w:fldSimple>
+          <w:r>
+            <w:fldChar w:fldCharType="begin"/>
+          </w:r>
+          <w:r>
+            <w:instrText xml:space="preserve"> DOCPROPERTY  "$Fix Number$"  \* MERGEFORMAT </w:instrText>
+          </w:r>
+          <w:r>
+            <w:fldChar w:fldCharType="separate"/>
+          </w:r>
+          <w:r>
+            <w:t>2</w:t>
+          </w:r>
+          <w:r>
+            <w:fldChar w:fldCharType="end"/>
+          </w:r>
         </w:p>
       </w:tc>
       <w:tc>
@@ -2554,11 +2653,21 @@
           <w:r>
             <w:t xml:space="preserve">: </w:t>
           </w:r>
-          <w:fldSimple w:instr=" DOCPROPERTY  &quot;$Release Date$&quot;  \* MERGEFORMAT ">
-            <w:r>
-              <w:t>14th February 2020</w:t>
-            </w:r>
-          </w:fldSimple>
+          <w:r>
+            <w:fldChar w:fldCharType="begin"/>
+          </w:r>
+          <w:r>
+            <w:instrText xml:space="preserve"> DOCPROPERTY  "$Release Date$"  \* MERGEFORMAT </w:instrText>
+          </w:r>
+          <w:r>
+            <w:fldChar w:fldCharType="separate"/>
+          </w:r>
+          <w:r>
+            <w:t>14th February 2020</w:t>
+          </w:r>
+          <w:r>
+            <w:fldChar w:fldCharType="end"/>
+          </w:r>
         </w:p>
       </w:tc>
       <w:tc>

</xml_diff>